<commit_message>
first version that use GET function
</commit_message>
<xml_diff>
--- a/personal static v1/design.docx
+++ b/personal static v1/design.docx
@@ -306,31 +306,7 @@
                                   <w:szCs w:val="56"/>
                                   <w:lang w:val="en-MY"/>
                                 </w:rPr>
-                                <w:t>A Physics graduate who loves</w:t>
-                              </w:r>
-                              <w:r>
-                                <w:rPr>
-                                  <w:sz w:val="56"/>
-                                  <w:szCs w:val="56"/>
-                                  <w:lang w:val="en-MY"/>
-                                </w:rPr>
-                                <w:t xml:space="preserve"> to and versatile in</w:t>
-                              </w:r>
-                              <w:r>
-                                <w:rPr>
-                                  <w:sz w:val="56"/>
-                                  <w:szCs w:val="56"/>
-                                  <w:lang w:val="en-MY"/>
-                                </w:rPr>
-                                <w:t xml:space="preserve"> R&amp;D, </w:t>
-                              </w:r>
-                              <w:r>
-                                <w:rPr>
-                                  <w:sz w:val="56"/>
-                                  <w:szCs w:val="56"/>
-                                  <w:lang w:val="en-MY"/>
-                                </w:rPr>
-                                <w:t>data science, and web development based in Penang.</w:t>
+                                <w:t>A Physics graduate who loves to and versatile in R&amp;D, data science, and web development based in Penang.</w:t>
                               </w:r>
                               <w:r>
                                 <w:rPr>
@@ -417,8 +393,8 @@
                         <wps:cNvSpPr txBox="1"/>
                         <wps:spPr>
                           <a:xfrm>
-                            <a:off x="3253400" y="535393"/>
-                            <a:ext cx="568960" cy="457200"/>
+                            <a:off x="3253400" y="535263"/>
+                            <a:ext cx="744220" cy="457200"/>
                           </a:xfrm>
                           <a:prstGeom prst="rect">
                             <a:avLst/>
@@ -445,7 +421,13 @@
                                 <w:rPr>
                                   <w:rFonts w:ascii="Calibri" w:eastAsia="Calibri" w:hAnsi="Calibri"/>
                                 </w:rPr>
-                                <w:t> About</w:t>
+                                <w:t> </w:t>
+                              </w:r>
+                              <w:r>
+                                <w:rPr>
+                                  <w:rFonts w:ascii="Calibri" w:eastAsia="Calibri" w:hAnsi="Calibri"/>
+                                </w:rPr>
+                                <w:t>Expertise</w:t>
                               </w:r>
                             </w:p>
                           </w:txbxContent>
@@ -555,7 +537,7 @@
           </mc:Choice>
           <mc:Fallback>
             <w:pict>
-              <v:group w14:anchorId="7890086C" id="Canvas 1" o:spid="_x0000_s1026" editas="canvas" style="width:594.6pt;height:678.65pt;mso-position-horizontal-relative:char;mso-position-vertical-relative:line" coordsize="75514,86188" o:gfxdata="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">
+              <v:group w14:anchorId="7890086C" id="Canvas 1" o:spid="_x0000_s1026" editas="canvas" style="width:594.6pt;height:678.65pt;mso-position-horizontal-relative:char;mso-position-vertical-relative:line" coordsize="75514,86188" o:gfxdata="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">
                 <v:shapetype id="_x0000_t75" coordsize="21600,21600" o:spt="75" o:preferrelative="t" path="m@4@5l@4@11@9@11@9@5xe" filled="f" stroked="f">
                   <v:stroke joinstyle="miter"/>
                   <v:formulas>
@@ -736,31 +718,7 @@
                             <w:szCs w:val="56"/>
                             <w:lang w:val="en-MY"/>
                           </w:rPr>
-                          <w:t>A Physics graduate who loves</w:t>
-                        </w:r>
-                        <w:r>
-                          <w:rPr>
-                            <w:sz w:val="56"/>
-                            <w:szCs w:val="56"/>
-                            <w:lang w:val="en-MY"/>
-                          </w:rPr>
-                          <w:t xml:space="preserve"> to and versatile in</w:t>
-                        </w:r>
-                        <w:r>
-                          <w:rPr>
-                            <w:sz w:val="56"/>
-                            <w:szCs w:val="56"/>
-                            <w:lang w:val="en-MY"/>
-                          </w:rPr>
-                          <w:t xml:space="preserve"> R&amp;D, </w:t>
-                        </w:r>
-                        <w:r>
-                          <w:rPr>
-                            <w:sz w:val="56"/>
-                            <w:szCs w:val="56"/>
-                            <w:lang w:val="en-MY"/>
-                          </w:rPr>
-                          <w:t>data science, and web development based in Penang.</w:t>
+                          <w:t>A Physics graduate who loves to and versatile in R&amp;D, data science, and web development based in Penang.</w:t>
                         </w:r>
                         <w:r>
                           <w:rPr>
@@ -811,7 +769,7 @@
                     </w:txbxContent>
                   </v:textbox>
                 </v:shape>
-                <v:shape id="Text Box 3" o:spid="_x0000_s1034" type="#_x0000_t202" style="position:absolute;left:32534;top:5353;width:5689;height:4572;visibility:visible;mso-wrap-style:none;v-text-anchor:top" o:gfxdata="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" fillcolor="white [3201]" strokeweight=".5pt">
+                <v:shape id="Text Box 3" o:spid="_x0000_s1034" type="#_x0000_t202" style="position:absolute;left:32534;top:5352;width:7442;height:4572;visibility:visible;mso-wrap-style:none;v-text-anchor:top" o:gfxdata="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" fillcolor="white [3201]" strokeweight=".5pt">
                   <v:textbox>
                     <w:txbxContent>
                       <w:p>
@@ -825,7 +783,13 @@
                           <w:rPr>
                             <w:rFonts w:ascii="Calibri" w:eastAsia="Calibri" w:hAnsi="Calibri"/>
                           </w:rPr>
-                          <w:t> About</w:t>
+                          <w:t> </w:t>
+                        </w:r>
+                        <w:r>
+                          <w:rPr>
+                            <w:rFonts w:ascii="Calibri" w:eastAsia="Calibri" w:hAnsi="Calibri"/>
+                          </w:rPr>
+                          <w:t>Expertise</w:t>
                         </w:r>
                       </w:p>
                     </w:txbxContent>

</xml_diff>